<commit_message>
xdebug install + first unit tests
</commit_message>
<xml_diff>
--- a/tests-symfony.docx
+++ b/tests-symfony.docx
@@ -39,17 +39,325 @@
           <w:szCs w:val="26"/>
           <w:u w:val="single"/>
         </w:rPr>
-        <w:t xml:space="preserve">Obtenir le </w:t>
-      </w:r>
-      <w:r>
+        <w:t>Mise en place d’un outil pour implémenter ses tests unitaires</w:t>
+      </w:r>
+    </w:p>
+    <w:p>
+      <w:pPr>
+        <w:pStyle w:val="Sansinterligne"/>
+        <w:rPr>
+          <w:sz w:val="20"/>
+          <w:szCs w:val="20"/>
+        </w:rPr>
+      </w:pPr>
+    </w:p>
+    <w:p>
+      <w:pPr>
+        <w:pStyle w:val="Sansinterligne"/>
+        <w:numPr>
+          <w:ilvl w:val="0"/>
+          <w:numId w:val="3"/>
+        </w:numPr>
+        <w:rPr>
+          <w:sz w:val="20"/>
+          <w:szCs w:val="20"/>
+        </w:rPr>
+      </w:pPr>
+      <w:r>
+        <w:rPr>
+          <w:sz w:val="20"/>
+          <w:szCs w:val="20"/>
+        </w:rPr>
+        <w:t>Un test se décompose en trois actions :</w:t>
+      </w:r>
+    </w:p>
+    <w:p>
+      <w:pPr>
+        <w:pStyle w:val="Sansinterligne"/>
+        <w:numPr>
+          <w:ilvl w:val="0"/>
+          <w:numId w:val="1"/>
+        </w:numPr>
+        <w:rPr>
+          <w:sz w:val="20"/>
+          <w:szCs w:val="20"/>
+        </w:rPr>
+      </w:pPr>
+      <w:r>
+        <w:rPr>
+          <w:sz w:val="20"/>
+          <w:szCs w:val="20"/>
+        </w:rPr>
+        <w:t>Instanciation d’une classe</w:t>
+      </w:r>
+    </w:p>
+    <w:p>
+      <w:pPr>
+        <w:pStyle w:val="Sansinterligne"/>
+        <w:numPr>
+          <w:ilvl w:val="0"/>
+          <w:numId w:val="1"/>
+        </w:numPr>
+        <w:rPr>
+          <w:sz w:val="20"/>
+          <w:szCs w:val="20"/>
+        </w:rPr>
+      </w:pPr>
+      <w:r>
+        <w:rPr>
+          <w:sz w:val="20"/>
+          <w:szCs w:val="20"/>
+        </w:rPr>
+        <w:t>Appel d’une méthode avec passage ou non de paramètres</w:t>
+      </w:r>
+    </w:p>
+    <w:p>
+      <w:pPr>
+        <w:pStyle w:val="Sansinterligne"/>
+        <w:numPr>
+          <w:ilvl w:val="0"/>
+          <w:numId w:val="1"/>
+        </w:numPr>
+        <w:rPr>
+          <w:sz w:val="20"/>
+          <w:szCs w:val="20"/>
+        </w:rPr>
+      </w:pPr>
+      <w:r>
+        <w:rPr>
+          <w:sz w:val="20"/>
+          <w:szCs w:val="20"/>
+        </w:rPr>
+        <w:t>Vérification de la sortie</w:t>
+      </w:r>
+    </w:p>
+    <w:p>
+      <w:pPr>
+        <w:pStyle w:val="Sansinterligne"/>
+        <w:rPr>
+          <w:b/>
+          <w:sz w:val="20"/>
+          <w:szCs w:val="20"/>
+        </w:rPr>
+      </w:pPr>
+      <w:r>
+        <w:rPr>
+          <w:sz w:val="20"/>
+          <w:szCs w:val="20"/>
+        </w:rPr>
+        <w:t>Pour lancer les tests on utilise dans la console la commande suivante </w:t>
+      </w:r>
+      <w:r>
+        <w:rPr>
+          <w:b/>
+          <w:sz w:val="20"/>
+          <w:szCs w:val="20"/>
+        </w:rPr>
+        <w:t>:  « vendor/bin/phpunit »</w:t>
+      </w:r>
+    </w:p>
+    <w:p>
+      <w:pPr>
+        <w:pStyle w:val="Sansinterligne"/>
+        <w:rPr>
+          <w:sz w:val="20"/>
+          <w:szCs w:val="20"/>
+        </w:rPr>
+      </w:pPr>
+    </w:p>
+    <w:p>
+      <w:pPr>
+        <w:pStyle w:val="Sansinterligne"/>
+        <w:numPr>
+          <w:ilvl w:val="0"/>
+          <w:numId w:val="2"/>
+        </w:numPr>
+        <w:rPr>
+          <w:sz w:val="20"/>
+          <w:szCs w:val="20"/>
+        </w:rPr>
+      </w:pPr>
+      <w:r>
+        <w:rPr>
+          <w:sz w:val="20"/>
+          <w:szCs w:val="20"/>
+        </w:rPr>
+        <w:t xml:space="preserve">Le code coverage est un rapport indiquant si toutes les parties de notre code sont </w:t>
+      </w:r>
+      <w:r>
+        <w:rPr>
+          <w:sz w:val="20"/>
+          <w:szCs w:val="20"/>
+        </w:rPr>
+        <w:t>couverts par les tests</w:t>
+      </w:r>
+      <w:r>
+        <w:rPr>
+          <w:sz w:val="20"/>
+          <w:szCs w:val="20"/>
+        </w:rPr>
+        <w:t xml:space="preserve"> ou non.</w:t>
+      </w:r>
+    </w:p>
+    <w:p>
+      <w:pPr>
+        <w:pStyle w:val="Sansinterligne"/>
+        <w:rPr>
+          <w:sz w:val="20"/>
+          <w:szCs w:val="20"/>
+        </w:rPr>
+      </w:pPr>
+      <w:r>
+        <w:rPr>
+          <w:sz w:val="20"/>
+          <w:szCs w:val="20"/>
+        </w:rPr>
+        <w:t>P</w:t>
+      </w:r>
+      <w:r>
+        <w:rPr>
+          <w:sz w:val="20"/>
+          <w:szCs w:val="20"/>
+        </w:rPr>
+        <w:t>o</w:t>
+      </w:r>
+      <w:r>
+        <w:rPr>
+          <w:sz w:val="20"/>
+          <w:szCs w:val="20"/>
+        </w:rPr>
+        <w:t>ur récupérer le code coverage </w:t>
+      </w:r>
+      <w:r>
+        <w:rPr>
+          <w:sz w:val="20"/>
+          <w:szCs w:val="20"/>
+        </w:rPr>
+        <w:t xml:space="preserve">: </w:t>
+      </w:r>
+      <w:r>
+        <w:rPr>
+          <w:b/>
+          <w:sz w:val="20"/>
+          <w:szCs w:val="20"/>
+        </w:rPr>
+        <w:t>« «vendor/bin/phpunit –coverage-html web/test-coverage »</w:t>
+      </w:r>
+    </w:p>
+    <w:p>
+      <w:pPr>
+        <w:pStyle w:val="Sansinterligne"/>
+        <w:rPr>
+          <w:sz w:val="20"/>
+          <w:szCs w:val="20"/>
+        </w:rPr>
+      </w:pPr>
+      <w:r>
+        <w:rPr>
+          <w:b/>
+          <w:sz w:val="20"/>
+          <w:szCs w:val="20"/>
+          <w:u w:val="single"/>
+        </w:rPr>
+        <w:t>/!\</w:t>
+      </w:r>
+      <w:r>
+        <w:rPr>
+          <w:b/>
+          <w:sz w:val="20"/>
+          <w:szCs w:val="20"/>
+        </w:rPr>
+        <w:t xml:space="preserve"> Attention :</w:t>
+      </w:r>
+      <w:r>
+        <w:rPr>
+          <w:sz w:val="20"/>
+          <w:szCs w:val="20"/>
+        </w:rPr>
+        <w:t xml:space="preserve"> </w:t>
+      </w:r>
+      <w:r>
+        <w:rPr>
+          <w:sz w:val="20"/>
+          <w:szCs w:val="20"/>
+        </w:rPr>
+        <w:t>Il faut que xdebug soit installé</w:t>
+      </w:r>
+      <w:r>
+        <w:rPr>
+          <w:sz w:val="20"/>
+          <w:szCs w:val="20"/>
+        </w:rPr>
+        <w:t xml:space="preserve"> pour que le code coverage soit </w:t>
+      </w:r>
+      <w:r>
+        <w:rPr>
+          <w:sz w:val="20"/>
+          <w:szCs w:val="20"/>
+        </w:rPr>
+        <w:t>généré</w:t>
+      </w:r>
+      <w:r>
+        <w:rPr>
+          <w:sz w:val="20"/>
+          <w:szCs w:val="20"/>
+        </w:rPr>
+        <w:t>.</w:t>
+      </w:r>
+    </w:p>
+    <w:p>
+      <w:pPr>
+        <w:pStyle w:val="Sansinterligne"/>
+        <w:rPr>
+          <w:sz w:val="20"/>
+          <w:szCs w:val="20"/>
+        </w:rPr>
+      </w:pPr>
+    </w:p>
+    <w:p>
+      <w:pPr>
+        <w:pStyle w:val="Sansinterligne"/>
+        <w:rPr>
+          <w:sz w:val="20"/>
+          <w:szCs w:val="20"/>
+        </w:rPr>
+      </w:pPr>
+      <w:r>
+        <w:rPr>
+          <w:sz w:val="20"/>
+          <w:szCs w:val="20"/>
+        </w:rPr>
+        <w:t>Il n’est pas forcement pertinent de tester la totalité du code, car cela peut s’avérer très chronophage ! Il faut en premier lieu se concentrer sur la logique centrale et/ou sensible de l’application.</w:t>
+      </w:r>
+    </w:p>
+    <w:p>
+      <w:pPr>
+        <w:pStyle w:val="Sansinterligne"/>
+        <w:rPr>
+          <w:sz w:val="20"/>
+          <w:szCs w:val="20"/>
+        </w:rPr>
+      </w:pPr>
+    </w:p>
+    <w:p>
+      <w:pPr>
+        <w:pStyle w:val="Sansinterligne"/>
+        <w:rPr>
+          <w:sz w:val="20"/>
+          <w:szCs w:val="20"/>
+        </w:rPr>
+      </w:pPr>
+    </w:p>
+    <w:p>
+      <w:pPr>
+        <w:pStyle w:val="Sansinterligne"/>
         <w:rPr>
           <w:b/>
           <w:sz w:val="26"/>
           <w:szCs w:val="26"/>
           <w:u w:val="single"/>
         </w:rPr>
-        <w:t>rapport de couverture de code (</w:t>
-      </w:r>
+      </w:pPr>
       <w:r>
         <w:rPr>
           <w:b/>
@@ -57,40 +365,24 @@
           <w:szCs w:val="26"/>
           <w:u w:val="single"/>
         </w:rPr>
-        <w:t>code coverage report)</w:t>
-      </w:r>
-    </w:p>
-    <w:p>
-      <w:pPr>
-        <w:pStyle w:val="Sansinterligne"/>
-        <w:rPr>
-          <w:sz w:val="20"/>
-          <w:szCs w:val="20"/>
-        </w:rPr>
-      </w:pPr>
-    </w:p>
-    <w:p>
-      <w:pPr>
-        <w:pStyle w:val="Sansinterligne"/>
-        <w:rPr>
-          <w:sz w:val="20"/>
-          <w:szCs w:val="20"/>
-        </w:rPr>
-      </w:pPr>
-      <w:r>
-        <w:rPr>
-          <w:sz w:val="20"/>
-          <w:szCs w:val="20"/>
-        </w:rPr>
-        <w:t>Un test se décompose en trois actions :</w:t>
-      </w:r>
+        <w:t>Premiers pars avec PHP Unit et les tests unitaires</w:t>
+      </w:r>
+    </w:p>
+    <w:p>
+      <w:pPr>
+        <w:pStyle w:val="Sansinterligne"/>
+        <w:rPr>
+          <w:sz w:val="20"/>
+          <w:szCs w:val="20"/>
+        </w:rPr>
+      </w:pPr>
     </w:p>
     <w:p>
       <w:pPr>
         <w:pStyle w:val="Sansinterligne"/>
         <w:numPr>
           <w:ilvl w:val="0"/>
-          <w:numId w:val="1"/>
+          <w:numId w:val="2"/>
         </w:numPr>
         <w:rPr>
           <w:sz w:val="20"/>
@@ -102,15 +394,24 @@
           <w:sz w:val="20"/>
           <w:szCs w:val="20"/>
         </w:rPr>
-        <w:t>Instanciation d’une classe</w:t>
-      </w:r>
+        <w:t>Un test unitaire consiste à exécuter du code en provenance de l’application et à vérifier si tout s’est bien passé (résultat de sortie cohérent et/ou fonctions sensées être appelées correctement appelées). Les tests unitaires sont dits « tests boite blanche » parce qu’il faut en amont connaitre le code pour pouvoir le tester.</w:t>
+      </w:r>
+    </w:p>
+    <w:p>
+      <w:pPr>
+        <w:pStyle w:val="Sansinterligne"/>
+        <w:rPr>
+          <w:sz w:val="20"/>
+          <w:szCs w:val="20"/>
+        </w:rPr>
+      </w:pPr>
     </w:p>
     <w:p>
       <w:pPr>
         <w:pStyle w:val="Sansinterligne"/>
         <w:numPr>
           <w:ilvl w:val="0"/>
-          <w:numId w:val="1"/>
+          <w:numId w:val="2"/>
         </w:numPr>
         <w:rPr>
           <w:sz w:val="20"/>
@@ -122,15 +423,38 @@
           <w:sz w:val="20"/>
           <w:szCs w:val="20"/>
         </w:rPr>
-        <w:t>Appel d’une méthode avec passage ou non de paramètres</w:t>
-      </w:r>
+        <w:t>Le nombre de tests à écrire pour tester une fonction donnée équivaut au nombre de « return » possibles de la dite fonction</w:t>
+      </w:r>
+      <w:r>
+        <w:rPr>
+          <w:sz w:val="20"/>
+          <w:szCs w:val="20"/>
+        </w:rPr>
+        <w:t>, additionnés à son nombre d’exceptions possibles</w:t>
+      </w:r>
+      <w:r>
+        <w:rPr>
+          <w:sz w:val="20"/>
+          <w:szCs w:val="20"/>
+        </w:rPr>
+        <w:t>. De la sorte on est sûr que tous les cas sont couverts.</w:t>
+      </w:r>
+    </w:p>
+    <w:p>
+      <w:pPr>
+        <w:pStyle w:val="Sansinterligne"/>
+        <w:rPr>
+          <w:sz w:val="20"/>
+          <w:szCs w:val="20"/>
+        </w:rPr>
+      </w:pPr>
     </w:p>
     <w:p>
       <w:pPr>
         <w:pStyle w:val="Sansinterligne"/>
         <w:numPr>
           <w:ilvl w:val="0"/>
-          <w:numId w:val="1"/>
+          <w:numId w:val="2"/>
         </w:numPr>
         <w:rPr>
           <w:sz w:val="20"/>
@@ -142,58 +466,73 @@
           <w:sz w:val="20"/>
           <w:szCs w:val="20"/>
         </w:rPr>
-        <w:t>Vérification de la sortie</w:t>
-      </w:r>
-    </w:p>
-    <w:p>
-      <w:pPr>
-        <w:pStyle w:val="Sansinterligne"/>
-        <w:rPr>
-          <w:sz w:val="20"/>
-          <w:szCs w:val="20"/>
-        </w:rPr>
-      </w:pPr>
-    </w:p>
-    <w:p>
-      <w:pPr>
-        <w:pStyle w:val="Sansinterligne"/>
-        <w:rPr>
-          <w:sz w:val="20"/>
-          <w:szCs w:val="20"/>
-        </w:rPr>
-      </w:pPr>
-      <w:r>
-        <w:rPr>
-          <w:sz w:val="20"/>
-          <w:szCs w:val="20"/>
-        </w:rPr>
-        <w:t>Le code coverage est un rapport indiquant si toutes les instructions sont effectuées ou non.</w:t>
-      </w:r>
-    </w:p>
-    <w:p>
-      <w:pPr>
-        <w:pStyle w:val="Sansinterligne"/>
-        <w:rPr>
-          <w:sz w:val="20"/>
-          <w:szCs w:val="20"/>
-        </w:rPr>
-      </w:pPr>
-    </w:p>
-    <w:p>
-      <w:pPr>
-        <w:pStyle w:val="Sansinterligne"/>
+        <w:t xml:space="preserve">Un </w:t>
+      </w:r>
+      <w:r>
+        <w:rPr>
+          <w:sz w:val="20"/>
+          <w:szCs w:val="20"/>
+        </w:rPr>
+        <w:t xml:space="preserve">test </w:t>
+      </w:r>
+      <w:r>
+        <w:rPr>
+          <w:sz w:val="20"/>
+          <w:szCs w:val="20"/>
+        </w:rPr>
+        <w:t>doit être écrit dans une classe portant le</w:t>
+      </w:r>
+      <w:r>
+        <w:rPr>
+          <w:sz w:val="20"/>
+          <w:szCs w:val="20"/>
+        </w:rPr>
+        <w:t xml:space="preserve"> même nom que la classe cible </w:t>
+      </w:r>
+      <w:r>
+        <w:rPr>
+          <w:sz w:val="20"/>
+          <w:szCs w:val="20"/>
+          <w:u w:val="single"/>
+        </w:rPr>
+        <w:t>s</w:t>
+      </w:r>
+      <w:r>
+        <w:rPr>
+          <w:sz w:val="20"/>
+          <w:szCs w:val="20"/>
+          <w:u w:val="single"/>
+        </w:rPr>
+        <w:t>uffixé</w:t>
+      </w:r>
+      <w:r>
+        <w:rPr>
+          <w:sz w:val="20"/>
+          <w:szCs w:val="20"/>
+        </w:rPr>
+        <w:t xml:space="preserve"> par « test » et </w:t>
+      </w:r>
+      <w:r>
+        <w:rPr>
+          <w:sz w:val="20"/>
+          <w:szCs w:val="20"/>
+        </w:rPr>
+        <w:t>contenue dans le dossier « tests » du projet</w:t>
+      </w:r>
+      <w:r>
+        <w:rPr>
+          <w:sz w:val="20"/>
+          <w:szCs w:val="20"/>
+        </w:rPr>
+        <w:t xml:space="preserve"> tout en respectant l’arborescence de la classe cible : </w:t>
+      </w:r>
+      <w:r>
         <w:rPr>
           <w:b/>
           <w:sz w:val="20"/>
           <w:szCs w:val="20"/>
         </w:rPr>
-      </w:pPr>
-      <w:r>
-        <w:rPr>
-          <w:sz w:val="20"/>
-          <w:szCs w:val="20"/>
-        </w:rPr>
-        <w:t>Pour lancer les tests on utilise dans la console la commande suivante </w:t>
+        <w:t>« /tests/</w:t>
       </w:r>
       <w:r>
         <w:rPr>
@@ -201,23 +540,7 @@
           <w:sz w:val="20"/>
           <w:szCs w:val="20"/>
         </w:rPr>
-        <w:t>:  « vendor/bin/phpunit »</w:t>
-      </w:r>
-    </w:p>
-    <w:p>
-      <w:pPr>
-        <w:pStyle w:val="Sansinterligne"/>
-        <w:rPr>
-          <w:sz w:val="20"/>
-          <w:szCs w:val="20"/>
-        </w:rPr>
-      </w:pPr>
-      <w:r>
-        <w:rPr>
-          <w:sz w:val="20"/>
-          <w:szCs w:val="20"/>
-        </w:rPr>
-        <w:t xml:space="preserve">Et pour récupérer le code coverage = </w:t>
+        <w:t>Bundle/Entity/</w:t>
       </w:r>
       <w:r>
         <w:rPr>
@@ -225,89 +548,202 @@
           <w:sz w:val="20"/>
           <w:szCs w:val="20"/>
         </w:rPr>
-        <w:t>« «vendor/bin/phpunit –coverage-html web/test-coverage »</w:t>
-      </w:r>
-    </w:p>
-    <w:p>
-      <w:pPr>
-        <w:pStyle w:val="Sansinterligne"/>
-        <w:rPr>
-          <w:sz w:val="20"/>
-          <w:szCs w:val="20"/>
-        </w:rPr>
-      </w:pPr>
-    </w:p>
-    <w:p>
-      <w:pPr>
-        <w:pStyle w:val="Sansinterligne"/>
-        <w:rPr>
-          <w:sz w:val="20"/>
-          <w:szCs w:val="20"/>
-        </w:rPr>
-      </w:pPr>
-      <w:r>
+        <w:t>CibleTest.php »</w:t>
+      </w:r>
+    </w:p>
+    <w:p>
+      <w:pPr>
+        <w:pStyle w:val="Sansinterligne"/>
+        <w:rPr>
+          <w:sz w:val="20"/>
+          <w:szCs w:val="20"/>
+        </w:rPr>
+      </w:pPr>
+    </w:p>
+    <w:p>
+      <w:pPr>
+        <w:pStyle w:val="Sansinterligne"/>
+        <w:numPr>
+          <w:ilvl w:val="0"/>
+          <w:numId w:val="2"/>
+        </w:numPr>
+        <w:rPr>
+          <w:sz w:val="20"/>
+          <w:szCs w:val="20"/>
+        </w:rPr>
+      </w:pPr>
+      <w:r>
+        <w:rPr>
+          <w:sz w:val="20"/>
+          <w:szCs w:val="20"/>
+        </w:rPr>
+        <w:t xml:space="preserve">Les méthodes de test, elles, peuvent prendre n’importe quel nom mais sont obligatoirement </w:t>
+      </w:r>
+      <w:r>
+        <w:rPr>
+          <w:sz w:val="20"/>
+          <w:szCs w:val="20"/>
+          <w:u w:val="single"/>
+        </w:rPr>
+        <w:t>p</w:t>
+      </w:r>
+      <w:r>
+        <w:rPr>
+          <w:sz w:val="20"/>
+          <w:szCs w:val="20"/>
+          <w:u w:val="single"/>
+        </w:rPr>
+        <w:t>réfixé</w:t>
+      </w:r>
+      <w:r>
+        <w:rPr>
+          <w:sz w:val="20"/>
+          <w:szCs w:val="20"/>
+        </w:rPr>
+        <w:t> par « test ».</w:t>
+      </w:r>
+    </w:p>
+    <w:p>
+      <w:pPr>
+        <w:pStyle w:val="Sansinterligne"/>
+        <w:rPr>
+          <w:sz w:val="20"/>
+          <w:szCs w:val="20"/>
+        </w:rPr>
+      </w:pPr>
+    </w:p>
+    <w:p>
+      <w:pPr>
+        <w:pStyle w:val="Sansinterligne"/>
+        <w:numPr>
+          <w:ilvl w:val="0"/>
+          <w:numId w:val="2"/>
+        </w:numPr>
+        <w:rPr>
+          <w:sz w:val="20"/>
+          <w:szCs w:val="20"/>
+        </w:rPr>
+      </w:pPr>
+      <w:r>
+        <w:rPr>
+          <w:sz w:val="20"/>
+          <w:szCs w:val="20"/>
+        </w:rPr>
+        <w:t xml:space="preserve">Il est possible, grâce aux data providers de passer un jeu de paramètres à nos tests. De la sorte </w:t>
+      </w:r>
+      <w:r>
+        <w:rPr>
+          <w:sz w:val="20"/>
+          <w:szCs w:val="20"/>
+        </w:rPr>
+        <w:t>PHPUnit va exécuter plusieurs fois le même test mais avec différentes valeurs en entrée, passé par le data provider.</w:t>
+      </w:r>
+    </w:p>
+    <w:p>
+      <w:pPr>
+        <w:pStyle w:val="Sansinterligne"/>
+        <w:ind w:left="360"/>
+        <w:rPr>
+          <w:sz w:val="20"/>
+          <w:szCs w:val="20"/>
+        </w:rPr>
+      </w:pPr>
+    </w:p>
+    <w:p>
+      <w:pPr>
+        <w:pStyle w:val="Sansinterligne"/>
+        <w:numPr>
+          <w:ilvl w:val="0"/>
+          <w:numId w:val="2"/>
+        </w:numPr>
         <w:rPr>
           <w:b/>
           <w:sz w:val="20"/>
           <w:szCs w:val="20"/>
+        </w:rPr>
+      </w:pPr>
+      <w:r>
+        <w:rPr>
+          <w:sz w:val="20"/>
+          <w:szCs w:val="20"/>
+        </w:rPr>
+        <w:t xml:space="preserve">Si on ne veut pas exécuter tous les tests mais juste une seule fonction on peut utiliser l’option </w:t>
+      </w:r>
+      <w:r>
+        <w:rPr>
+          <w:b/>
+          <w:sz w:val="20"/>
+          <w:szCs w:val="20"/>
+        </w:rPr>
+        <w:t>« --filter=testFunction »</w:t>
+      </w:r>
+    </w:p>
+    <w:p>
+      <w:pPr>
+        <w:pStyle w:val="Sansinterligne"/>
+        <w:rPr>
+          <w:b/>
+          <w:sz w:val="20"/>
+          <w:szCs w:val="20"/>
+        </w:rPr>
+      </w:pPr>
+    </w:p>
+    <w:p>
+      <w:pPr>
+        <w:pStyle w:val="Sansinterligne"/>
+        <w:rPr>
+          <w:b/>
+          <w:sz w:val="20"/>
+          <w:szCs w:val="20"/>
+        </w:rPr>
+      </w:pPr>
+    </w:p>
+    <w:p>
+      <w:pPr>
+        <w:pStyle w:val="Sansinterligne"/>
+        <w:rPr>
+          <w:b/>
+          <w:sz w:val="26"/>
+          <w:szCs w:val="26"/>
           <w:u w:val="single"/>
         </w:rPr>
-        <w:t>/!\</w:t>
-      </w:r>
+      </w:pPr>
       <w:r>
         <w:rPr>
           <w:b/>
-          <w:sz w:val="20"/>
-          <w:szCs w:val="20"/>
-        </w:rPr>
-        <w:t xml:space="preserve"> Attention :</w:t>
-      </w:r>
-      <w:r>
-        <w:rPr>
-          <w:sz w:val="20"/>
-          <w:szCs w:val="20"/>
-        </w:rPr>
-        <w:t xml:space="preserve"> </w:t>
-      </w:r>
-      <w:r>
-        <w:rPr>
-          <w:sz w:val="20"/>
-          <w:szCs w:val="20"/>
-        </w:rPr>
-        <w:t>Il faut que xdebug soit installé</w:t>
+          <w:sz w:val="26"/>
+          <w:szCs w:val="26"/>
+          <w:u w:val="single"/>
+        </w:rPr>
+        <w:t>Les doublures (mocks)</w:t>
+      </w:r>
+    </w:p>
+    <w:p>
+      <w:pPr>
+        <w:pStyle w:val="Sansinterligne"/>
+        <w:rPr>
+          <w:sz w:val="20"/>
+          <w:szCs w:val="20"/>
+        </w:rPr>
+      </w:pPr>
+    </w:p>
+    <w:p>
+      <w:pPr>
+        <w:pStyle w:val="Sansinterligne"/>
+        <w:rPr>
+          <w:sz w:val="20"/>
+          <w:szCs w:val="20"/>
+        </w:rPr>
+      </w:pPr>
+      <w:r>
+        <w:rPr>
+          <w:sz w:val="20"/>
+          <w:szCs w:val="20"/>
+        </w:rPr>
+        <w:t>// …</w:t>
       </w:r>
       <w:bookmarkStart w:id="0" w:name="_GoBack"/>
       <w:bookmarkEnd w:id="0"/>
-      <w:r>
-        <w:rPr>
-          <w:sz w:val="20"/>
-          <w:szCs w:val="20"/>
-        </w:rPr>
-        <w:t xml:space="preserve"> pour que le code coverage soit </w:t>
-      </w:r>
-      <w:r>
-        <w:rPr>
-          <w:sz w:val="20"/>
-          <w:szCs w:val="20"/>
-        </w:rPr>
-        <w:t>généré</w:t>
-      </w:r>
-      <w:r>
-        <w:rPr>
-          <w:sz w:val="20"/>
-          <w:szCs w:val="20"/>
-        </w:rPr>
-        <w:t>.</w:t>
-      </w:r>
-    </w:p>
-    <w:p>
-      <w:pPr>
-        <w:pStyle w:val="Sansinterligne"/>
-        <w:rPr>
-          <w:sz w:val="20"/>
-          <w:szCs w:val="20"/>
-        </w:rPr>
-      </w:pPr>
     </w:p>
     <w:sectPr>
       <w:pgSz w:w="11906" w:h="16838"/>
@@ -322,6 +758,230 @@
 <file path=word/numbering.xml><?xml version="1.0" encoding="utf-8"?>
 <w:numbering xmlns:wpc="http://schemas.microsoft.com/office/word/2010/wordprocessingCanvas" xmlns:mc="http://schemas.openxmlformats.org/markup-compatibility/2006" xmlns:o="urn:schemas-microsoft-com:office:office" xmlns:r="http://schemas.openxmlformats.org/officeDocument/2006/relationships" xmlns:m="http://schemas.openxmlformats.org/officeDocument/2006/math" xmlns:v="urn:schemas-microsoft-com:vml" xmlns:wp14="http://schemas.microsoft.com/office/word/2010/wordprocessingDrawing" xmlns:wp="http://schemas.openxmlformats.org/drawingml/2006/wordprocessingDrawing" xmlns:w10="urn:schemas-microsoft-com:office:word" xmlns:w="http://schemas.openxmlformats.org/wordprocessingml/2006/main" xmlns:w14="http://schemas.microsoft.com/office/word/2010/wordml" xmlns:wpg="http://schemas.microsoft.com/office/word/2010/wordprocessingGroup" xmlns:wpi="http://schemas.microsoft.com/office/word/2010/wordprocessingInk" xmlns:wne="http://schemas.microsoft.com/office/word/2006/wordml" xmlns:wps="http://schemas.microsoft.com/office/word/2010/wordprocessingShape" mc:Ignorable="w14 wp14">
   <w:abstractNum w:abstractNumId="0">
+    <w:nsid w:val="01C04896"/>
+    <w:multiLevelType w:val="hybridMultilevel"/>
+    <w:tmpl w:val="F32A1D08"/>
+    <w:lvl w:ilvl="0" w:tplc="E49CE92C">
+      <w:numFmt w:val="bullet"/>
+      <w:lvlText w:val=""/>
+      <w:lvlJc w:val="left"/>
+      <w:pPr>
+        <w:ind w:left="720" w:hanging="360"/>
+      </w:pPr>
+      <w:rPr>
+        <w:rFonts w:ascii="Symbol" w:eastAsiaTheme="minorHAnsi" w:hAnsi="Symbol" w:cstheme="minorBidi" w:hint="default"/>
+      </w:rPr>
+    </w:lvl>
+    <w:lvl w:ilvl="1" w:tplc="040C0003" w:tentative="1">
+      <w:start w:val="1"/>
+      <w:numFmt w:val="bullet"/>
+      <w:lvlText w:val="o"/>
+      <w:lvlJc w:val="left"/>
+      <w:pPr>
+        <w:ind w:left="1440" w:hanging="360"/>
+      </w:pPr>
+      <w:rPr>
+        <w:rFonts w:ascii="Courier New" w:hAnsi="Courier New" w:cs="Courier New" w:hint="default"/>
+      </w:rPr>
+    </w:lvl>
+    <w:lvl w:ilvl="2" w:tplc="040C0005" w:tentative="1">
+      <w:start w:val="1"/>
+      <w:numFmt w:val="bullet"/>
+      <w:lvlText w:val=""/>
+      <w:lvlJc w:val="left"/>
+      <w:pPr>
+        <w:ind w:left="2160" w:hanging="360"/>
+      </w:pPr>
+      <w:rPr>
+        <w:rFonts w:ascii="Wingdings" w:hAnsi="Wingdings" w:hint="default"/>
+      </w:rPr>
+    </w:lvl>
+    <w:lvl w:ilvl="3" w:tplc="040C0001" w:tentative="1">
+      <w:start w:val="1"/>
+      <w:numFmt w:val="bullet"/>
+      <w:lvlText w:val=""/>
+      <w:lvlJc w:val="left"/>
+      <w:pPr>
+        <w:ind w:left="2880" w:hanging="360"/>
+      </w:pPr>
+      <w:rPr>
+        <w:rFonts w:ascii="Symbol" w:hAnsi="Symbol" w:hint="default"/>
+      </w:rPr>
+    </w:lvl>
+    <w:lvl w:ilvl="4" w:tplc="040C0003" w:tentative="1">
+      <w:start w:val="1"/>
+      <w:numFmt w:val="bullet"/>
+      <w:lvlText w:val="o"/>
+      <w:lvlJc w:val="left"/>
+      <w:pPr>
+        <w:ind w:left="3600" w:hanging="360"/>
+      </w:pPr>
+      <w:rPr>
+        <w:rFonts w:ascii="Courier New" w:hAnsi="Courier New" w:cs="Courier New" w:hint="default"/>
+      </w:rPr>
+    </w:lvl>
+    <w:lvl w:ilvl="5" w:tplc="040C0005" w:tentative="1">
+      <w:start w:val="1"/>
+      <w:numFmt w:val="bullet"/>
+      <w:lvlText w:val=""/>
+      <w:lvlJc w:val="left"/>
+      <w:pPr>
+        <w:ind w:left="4320" w:hanging="360"/>
+      </w:pPr>
+      <w:rPr>
+        <w:rFonts w:ascii="Wingdings" w:hAnsi="Wingdings" w:hint="default"/>
+      </w:rPr>
+    </w:lvl>
+    <w:lvl w:ilvl="6" w:tplc="040C0001" w:tentative="1">
+      <w:start w:val="1"/>
+      <w:numFmt w:val="bullet"/>
+      <w:lvlText w:val=""/>
+      <w:lvlJc w:val="left"/>
+      <w:pPr>
+        <w:ind w:left="5040" w:hanging="360"/>
+      </w:pPr>
+      <w:rPr>
+        <w:rFonts w:ascii="Symbol" w:hAnsi="Symbol" w:hint="default"/>
+      </w:rPr>
+    </w:lvl>
+    <w:lvl w:ilvl="7" w:tplc="040C0003" w:tentative="1">
+      <w:start w:val="1"/>
+      <w:numFmt w:val="bullet"/>
+      <w:lvlText w:val="o"/>
+      <w:lvlJc w:val="left"/>
+      <w:pPr>
+        <w:ind w:left="5760" w:hanging="360"/>
+      </w:pPr>
+      <w:rPr>
+        <w:rFonts w:ascii="Courier New" w:hAnsi="Courier New" w:cs="Courier New" w:hint="default"/>
+      </w:rPr>
+    </w:lvl>
+    <w:lvl w:ilvl="8" w:tplc="040C0005" w:tentative="1">
+      <w:start w:val="1"/>
+      <w:numFmt w:val="bullet"/>
+      <w:lvlText w:val=""/>
+      <w:lvlJc w:val="left"/>
+      <w:pPr>
+        <w:ind w:left="6480" w:hanging="360"/>
+      </w:pPr>
+      <w:rPr>
+        <w:rFonts w:ascii="Wingdings" w:hAnsi="Wingdings" w:hint="default"/>
+      </w:rPr>
+    </w:lvl>
+  </w:abstractNum>
+  <w:abstractNum w:abstractNumId="1">
+    <w:nsid w:val="0D152054"/>
+    <w:multiLevelType w:val="hybridMultilevel"/>
+    <w:tmpl w:val="5AAE4F06"/>
+    <w:lvl w:ilvl="0" w:tplc="F72285BE">
+      <w:numFmt w:val="bullet"/>
+      <w:lvlText w:val=""/>
+      <w:lvlJc w:val="left"/>
+      <w:pPr>
+        <w:ind w:left="720" w:hanging="360"/>
+      </w:pPr>
+      <w:rPr>
+        <w:rFonts w:ascii="Symbol" w:eastAsiaTheme="minorHAnsi" w:hAnsi="Symbol" w:cstheme="minorBidi" w:hint="default"/>
+      </w:rPr>
+    </w:lvl>
+    <w:lvl w:ilvl="1" w:tplc="040C0003" w:tentative="1">
+      <w:start w:val="1"/>
+      <w:numFmt w:val="bullet"/>
+      <w:lvlText w:val="o"/>
+      <w:lvlJc w:val="left"/>
+      <w:pPr>
+        <w:ind w:left="1440" w:hanging="360"/>
+      </w:pPr>
+      <w:rPr>
+        <w:rFonts w:ascii="Courier New" w:hAnsi="Courier New" w:cs="Courier New" w:hint="default"/>
+      </w:rPr>
+    </w:lvl>
+    <w:lvl w:ilvl="2" w:tplc="040C0005" w:tentative="1">
+      <w:start w:val="1"/>
+      <w:numFmt w:val="bullet"/>
+      <w:lvlText w:val=""/>
+      <w:lvlJc w:val="left"/>
+      <w:pPr>
+        <w:ind w:left="2160" w:hanging="360"/>
+      </w:pPr>
+      <w:rPr>
+        <w:rFonts w:ascii="Wingdings" w:hAnsi="Wingdings" w:hint="default"/>
+      </w:rPr>
+    </w:lvl>
+    <w:lvl w:ilvl="3" w:tplc="040C0001" w:tentative="1">
+      <w:start w:val="1"/>
+      <w:numFmt w:val="bullet"/>
+      <w:lvlText w:val=""/>
+      <w:lvlJc w:val="left"/>
+      <w:pPr>
+        <w:ind w:left="2880" w:hanging="360"/>
+      </w:pPr>
+      <w:rPr>
+        <w:rFonts w:ascii="Symbol" w:hAnsi="Symbol" w:hint="default"/>
+      </w:rPr>
+    </w:lvl>
+    <w:lvl w:ilvl="4" w:tplc="040C0003" w:tentative="1">
+      <w:start w:val="1"/>
+      <w:numFmt w:val="bullet"/>
+      <w:lvlText w:val="o"/>
+      <w:lvlJc w:val="left"/>
+      <w:pPr>
+        <w:ind w:left="3600" w:hanging="360"/>
+      </w:pPr>
+      <w:rPr>
+        <w:rFonts w:ascii="Courier New" w:hAnsi="Courier New" w:cs="Courier New" w:hint="default"/>
+      </w:rPr>
+    </w:lvl>
+    <w:lvl w:ilvl="5" w:tplc="040C0005" w:tentative="1">
+      <w:start w:val="1"/>
+      <w:numFmt w:val="bullet"/>
+      <w:lvlText w:val=""/>
+      <w:lvlJc w:val="left"/>
+      <w:pPr>
+        <w:ind w:left="4320" w:hanging="360"/>
+      </w:pPr>
+      <w:rPr>
+        <w:rFonts w:ascii="Wingdings" w:hAnsi="Wingdings" w:hint="default"/>
+      </w:rPr>
+    </w:lvl>
+    <w:lvl w:ilvl="6" w:tplc="040C0001" w:tentative="1">
+      <w:start w:val="1"/>
+      <w:numFmt w:val="bullet"/>
+      <w:lvlText w:val=""/>
+      <w:lvlJc w:val="left"/>
+      <w:pPr>
+        <w:ind w:left="5040" w:hanging="360"/>
+      </w:pPr>
+      <w:rPr>
+        <w:rFonts w:ascii="Symbol" w:hAnsi="Symbol" w:hint="default"/>
+      </w:rPr>
+    </w:lvl>
+    <w:lvl w:ilvl="7" w:tplc="040C0003" w:tentative="1">
+      <w:start w:val="1"/>
+      <w:numFmt w:val="bullet"/>
+      <w:lvlText w:val="o"/>
+      <w:lvlJc w:val="left"/>
+      <w:pPr>
+        <w:ind w:left="5760" w:hanging="360"/>
+      </w:pPr>
+      <w:rPr>
+        <w:rFonts w:ascii="Courier New" w:hAnsi="Courier New" w:cs="Courier New" w:hint="default"/>
+      </w:rPr>
+    </w:lvl>
+    <w:lvl w:ilvl="8" w:tplc="040C0005" w:tentative="1">
+      <w:start w:val="1"/>
+      <w:numFmt w:val="bullet"/>
+      <w:lvlText w:val=""/>
+      <w:lvlJc w:val="left"/>
+      <w:pPr>
+        <w:ind w:left="6480" w:hanging="360"/>
+      </w:pPr>
+      <w:rPr>
+        <w:rFonts w:ascii="Wingdings" w:hAnsi="Wingdings" w:hint="default"/>
+      </w:rPr>
+    </w:lvl>
+  </w:abstractNum>
+  <w:abstractNum w:abstractNumId="2">
     <w:nsid w:val="0F7E77E0"/>
     <w:multiLevelType w:val="hybridMultilevel"/>
     <w:tmpl w:val="143236D2"/>
@@ -331,7 +991,7 @@
       <w:lvlText w:val="%1."/>
       <w:lvlJc w:val="left"/>
       <w:pPr>
-        <w:ind w:left="720" w:hanging="360"/>
+        <w:ind w:left="1068" w:hanging="360"/>
       </w:pPr>
       <w:rPr>
         <w:rFonts w:hint="default"/>
@@ -343,7 +1003,7 @@
       <w:lvlText w:val="%2."/>
       <w:lvlJc w:val="left"/>
       <w:pPr>
-        <w:ind w:left="1440" w:hanging="360"/>
+        <w:ind w:left="1788" w:hanging="360"/>
       </w:pPr>
     </w:lvl>
     <w:lvl w:ilvl="2" w:tplc="040C001B" w:tentative="1">
@@ -352,7 +1012,7 @@
       <w:lvlText w:val="%3."/>
       <w:lvlJc w:val="right"/>
       <w:pPr>
-        <w:ind w:left="2160" w:hanging="180"/>
+        <w:ind w:left="2508" w:hanging="180"/>
       </w:pPr>
     </w:lvl>
     <w:lvl w:ilvl="3" w:tplc="040C000F" w:tentative="1">
@@ -361,7 +1021,7 @@
       <w:lvlText w:val="%4."/>
       <w:lvlJc w:val="left"/>
       <w:pPr>
-        <w:ind w:left="2880" w:hanging="360"/>
+        <w:ind w:left="3228" w:hanging="360"/>
       </w:pPr>
     </w:lvl>
     <w:lvl w:ilvl="4" w:tplc="040C0019" w:tentative="1">
@@ -370,7 +1030,7 @@
       <w:lvlText w:val="%5."/>
       <w:lvlJc w:val="left"/>
       <w:pPr>
-        <w:ind w:left="3600" w:hanging="360"/>
+        <w:ind w:left="3948" w:hanging="360"/>
       </w:pPr>
     </w:lvl>
     <w:lvl w:ilvl="5" w:tplc="040C001B" w:tentative="1">
@@ -379,7 +1039,7 @@
       <w:lvlText w:val="%6."/>
       <w:lvlJc w:val="right"/>
       <w:pPr>
-        <w:ind w:left="4320" w:hanging="180"/>
+        <w:ind w:left="4668" w:hanging="180"/>
       </w:pPr>
     </w:lvl>
     <w:lvl w:ilvl="6" w:tplc="040C000F" w:tentative="1">
@@ -388,7 +1048,7 @@
       <w:lvlText w:val="%7."/>
       <w:lvlJc w:val="left"/>
       <w:pPr>
-        <w:ind w:left="5040" w:hanging="360"/>
+        <w:ind w:left="5388" w:hanging="360"/>
       </w:pPr>
     </w:lvl>
     <w:lvl w:ilvl="7" w:tplc="040C0019" w:tentative="1">
@@ -397,7 +1057,7 @@
       <w:lvlText w:val="%8."/>
       <w:lvlJc w:val="left"/>
       <w:pPr>
-        <w:ind w:left="5760" w:hanging="360"/>
+        <w:ind w:left="6108" w:hanging="360"/>
       </w:pPr>
     </w:lvl>
     <w:lvl w:ilvl="8" w:tplc="040C001B" w:tentative="1">
@@ -406,11 +1066,17 @@
       <w:lvlText w:val="%9."/>
       <w:lvlJc w:val="right"/>
       <w:pPr>
-        <w:ind w:left="6480" w:hanging="180"/>
+        <w:ind w:left="6828" w:hanging="180"/>
       </w:pPr>
     </w:lvl>
   </w:abstractNum>
   <w:num w:numId="1">
+    <w:abstractNumId w:val="2"/>
+  </w:num>
+  <w:num w:numId="2">
+    <w:abstractNumId w:val="1"/>
+  </w:num>
+  <w:num w:numId="3">
     <w:abstractNumId w:val="0"/>
   </w:num>
 </w:numbering>
@@ -612,6 +1278,17 @@
       <w:spacing w:after="0" w:line="240" w:lineRule="auto"/>
     </w:pPr>
   </w:style>
+  <w:style w:type="paragraph" w:styleId="Paragraphedeliste">
+    <w:name w:val="List Paragraph"/>
+    <w:basedOn w:val="Normal"/>
+    <w:uiPriority w:val="34"/>
+    <w:qFormat/>
+    <w:rsid w:val="00ED68C8"/>
+    <w:pPr>
+      <w:ind w:left="720"/>
+      <w:contextualSpacing/>
+    </w:pPr>
+  </w:style>
 </w:styles>
 </file>
 
@@ -809,6 +1486,17 @@
     <w:rsid w:val="007F2687"/>
     <w:pPr>
       <w:spacing w:after="0" w:line="240" w:lineRule="auto"/>
+    </w:pPr>
+  </w:style>
+  <w:style w:type="paragraph" w:styleId="Paragraphedeliste">
+    <w:name w:val="List Paragraph"/>
+    <w:basedOn w:val="Normal"/>
+    <w:uiPriority w:val="34"/>
+    <w:qFormat/>
+    <w:rsid w:val="00ED68C8"/>
+    <w:pPr>
+      <w:ind w:left="720"/>
+      <w:contextualSpacing/>
     </w:pPr>
   </w:style>
 </w:styles>

</xml_diff>

<commit_message>
'Les doublures (mocks)' add
</commit_message>
<xml_diff>
--- a/tests-symfony.docx
+++ b/tests-symfony.docx
@@ -58,6 +58,7 @@
           <w:ilvl w:val="0"/>
           <w:numId w:val="3"/>
         </w:numPr>
+        <w:jc w:val="both"/>
         <w:rPr>
           <w:sz w:val="20"/>
           <w:szCs w:val="20"/>
@@ -78,6 +79,7 @@
           <w:ilvl w:val="0"/>
           <w:numId w:val="1"/>
         </w:numPr>
+        <w:jc w:val="both"/>
         <w:rPr>
           <w:sz w:val="20"/>
           <w:szCs w:val="20"/>
@@ -98,6 +100,7 @@
           <w:ilvl w:val="0"/>
           <w:numId w:val="1"/>
         </w:numPr>
+        <w:jc w:val="both"/>
         <w:rPr>
           <w:sz w:val="20"/>
           <w:szCs w:val="20"/>
@@ -118,6 +121,7 @@
           <w:ilvl w:val="0"/>
           <w:numId w:val="1"/>
         </w:numPr>
+        <w:jc w:val="both"/>
         <w:rPr>
           <w:sz w:val="20"/>
           <w:szCs w:val="20"/>
@@ -134,6 +138,7 @@
     <w:p>
       <w:pPr>
         <w:pStyle w:val="Sansinterligne"/>
+        <w:jc w:val="both"/>
         <w:rPr>
           <w:b/>
           <w:sz w:val="20"/>
@@ -159,6 +164,7 @@
     <w:p>
       <w:pPr>
         <w:pStyle w:val="Sansinterligne"/>
+        <w:jc w:val="both"/>
         <w:rPr>
           <w:sz w:val="20"/>
           <w:szCs w:val="20"/>
@@ -172,6 +178,7 @@
           <w:ilvl w:val="0"/>
           <w:numId w:val="2"/>
         </w:numPr>
+        <w:jc w:val="both"/>
         <w:rPr>
           <w:sz w:val="20"/>
           <w:szCs w:val="20"/>
@@ -202,6 +209,7 @@
     <w:p>
       <w:pPr>
         <w:pStyle w:val="Sansinterligne"/>
+        <w:jc w:val="both"/>
         <w:rPr>
           <w:sz w:val="20"/>
           <w:szCs w:val="20"/>
@@ -247,6 +255,7 @@
     <w:p>
       <w:pPr>
         <w:pStyle w:val="Sansinterligne"/>
+        <w:jc w:val="both"/>
         <w:rPr>
           <w:sz w:val="20"/>
           <w:szCs w:val="20"/>
@@ -308,15 +317,17 @@
     <w:p>
       <w:pPr>
         <w:pStyle w:val="Sansinterligne"/>
-        <w:rPr>
-          <w:sz w:val="20"/>
-          <w:szCs w:val="20"/>
-        </w:rPr>
-      </w:pPr>
-    </w:p>
-    <w:p>
-      <w:pPr>
-        <w:pStyle w:val="Sansinterligne"/>
+        <w:jc w:val="both"/>
+        <w:rPr>
+          <w:sz w:val="20"/>
+          <w:szCs w:val="20"/>
+        </w:rPr>
+      </w:pPr>
+    </w:p>
+    <w:p>
+      <w:pPr>
+        <w:pStyle w:val="Sansinterligne"/>
+        <w:jc w:val="both"/>
         <w:rPr>
           <w:sz w:val="20"/>
           <w:szCs w:val="20"/>
@@ -384,6 +395,7 @@
           <w:ilvl w:val="0"/>
           <w:numId w:val="2"/>
         </w:numPr>
+        <w:jc w:val="both"/>
         <w:rPr>
           <w:sz w:val="20"/>
           <w:szCs w:val="20"/>
@@ -400,6 +412,7 @@
     <w:p>
       <w:pPr>
         <w:pStyle w:val="Sansinterligne"/>
+        <w:jc w:val="both"/>
         <w:rPr>
           <w:sz w:val="20"/>
           <w:szCs w:val="20"/>
@@ -413,6 +426,7 @@
           <w:ilvl w:val="0"/>
           <w:numId w:val="2"/>
         </w:numPr>
+        <w:jc w:val="both"/>
         <w:rPr>
           <w:sz w:val="20"/>
           <w:szCs w:val="20"/>
@@ -443,6 +457,7 @@
     <w:p>
       <w:pPr>
         <w:pStyle w:val="Sansinterligne"/>
+        <w:jc w:val="both"/>
         <w:rPr>
           <w:sz w:val="20"/>
           <w:szCs w:val="20"/>
@@ -456,6 +471,7 @@
           <w:ilvl w:val="0"/>
           <w:numId w:val="2"/>
         </w:numPr>
+        <w:jc w:val="both"/>
         <w:rPr>
           <w:sz w:val="20"/>
           <w:szCs w:val="20"/>
@@ -554,6 +570,7 @@
     <w:p>
       <w:pPr>
         <w:pStyle w:val="Sansinterligne"/>
+        <w:jc w:val="both"/>
         <w:rPr>
           <w:sz w:val="20"/>
           <w:szCs w:val="20"/>
@@ -567,6 +584,7 @@
           <w:ilvl w:val="0"/>
           <w:numId w:val="2"/>
         </w:numPr>
+        <w:jc w:val="both"/>
         <w:rPr>
           <w:sz w:val="20"/>
           <w:szCs w:val="20"/>
@@ -606,6 +624,7 @@
     <w:p>
       <w:pPr>
         <w:pStyle w:val="Sansinterligne"/>
+        <w:jc w:val="both"/>
         <w:rPr>
           <w:sz w:val="20"/>
           <w:szCs w:val="20"/>
@@ -619,6 +638,7 @@
           <w:ilvl w:val="0"/>
           <w:numId w:val="2"/>
         </w:numPr>
+        <w:jc w:val="both"/>
         <w:rPr>
           <w:sz w:val="20"/>
           <w:szCs w:val="20"/>
@@ -643,6 +663,7 @@
       <w:pPr>
         <w:pStyle w:val="Sansinterligne"/>
         <w:ind w:left="360"/>
+        <w:jc w:val="both"/>
         <w:rPr>
           <w:sz w:val="20"/>
           <w:szCs w:val="20"/>
@@ -656,6 +677,7 @@
           <w:ilvl w:val="0"/>
           <w:numId w:val="2"/>
         </w:numPr>
+        <w:jc w:val="both"/>
         <w:rPr>
           <w:b/>
           <w:sz w:val="20"/>
@@ -716,6 +738,313 @@
           <w:u w:val="single"/>
         </w:rPr>
         <w:t>Les doublures (mocks)</w:t>
+      </w:r>
+    </w:p>
+    <w:p>
+      <w:pPr>
+        <w:pStyle w:val="Sansinterligne"/>
+        <w:jc w:val="both"/>
+        <w:rPr>
+          <w:sz w:val="20"/>
+          <w:szCs w:val="20"/>
+        </w:rPr>
+      </w:pPr>
+    </w:p>
+    <w:p>
+      <w:pPr>
+        <w:pStyle w:val="Sansinterligne"/>
+        <w:jc w:val="both"/>
+        <w:rPr>
+          <w:sz w:val="20"/>
+          <w:szCs w:val="20"/>
+        </w:rPr>
+      </w:pPr>
+      <w:r>
+        <w:rPr>
+          <w:sz w:val="20"/>
+          <w:szCs w:val="20"/>
+        </w:rPr>
+        <w:t>Le principe</w:t>
+      </w:r>
+      <w:r>
+        <w:rPr>
+          <w:sz w:val="20"/>
+          <w:szCs w:val="20"/>
+        </w:rPr>
+        <w:t xml:space="preserve"> des doublures, ou mocks, est de ne pas dépendre d’autre système pour son test. Par exemple, si l’authentification </w:t>
+      </w:r>
+      <w:r>
+        <w:rPr>
+          <w:sz w:val="20"/>
+          <w:szCs w:val="20"/>
+        </w:rPr>
+        <w:t>dépend de</w:t>
+      </w:r>
+      <w:r>
+        <w:rPr>
+          <w:sz w:val="20"/>
+          <w:szCs w:val="20"/>
+        </w:rPr>
+        <w:t xml:space="preserve"> Facebook, l’intérêt de créer un mock est de simuler le bon comportement de Facebook pour ne pas en dépendre lors de nos tests.</w:t>
+      </w:r>
+    </w:p>
+    <w:p>
+      <w:pPr>
+        <w:pStyle w:val="Sansinterligne"/>
+        <w:jc w:val="both"/>
+        <w:rPr>
+          <w:sz w:val="20"/>
+          <w:szCs w:val="20"/>
+        </w:rPr>
+      </w:pPr>
+    </w:p>
+    <w:p>
+      <w:pPr>
+        <w:pStyle w:val="Sansinterligne"/>
+        <w:jc w:val="both"/>
+        <w:rPr>
+          <w:sz w:val="20"/>
+          <w:szCs w:val="20"/>
+        </w:rPr>
+      </w:pPr>
+      <w:r>
+        <w:rPr>
+          <w:sz w:val="20"/>
+          <w:szCs w:val="20"/>
+        </w:rPr>
+        <w:t>Dummy</w:t>
+      </w:r>
+      <w:r>
+        <w:rPr>
+          <w:sz w:val="20"/>
+          <w:szCs w:val="20"/>
+        </w:rPr>
+        <w:tab/>
+        <w:t xml:space="preserve">: </w:t>
+      </w:r>
+      <w:r>
+        <w:rPr>
+          <w:sz w:val="20"/>
+          <w:szCs w:val="20"/>
+        </w:rPr>
+        <w:tab/>
+        <w:t>Objet qui remplit un contrat</w:t>
+      </w:r>
+    </w:p>
+    <w:p>
+      <w:pPr>
+        <w:pStyle w:val="Sansinterligne"/>
+        <w:jc w:val="both"/>
+        <w:rPr>
+          <w:sz w:val="20"/>
+          <w:szCs w:val="20"/>
+        </w:rPr>
+      </w:pPr>
+      <w:r>
+        <w:rPr>
+          <w:sz w:val="20"/>
+          <w:szCs w:val="20"/>
+        </w:rPr>
+        <w:t>Stub</w:t>
+      </w:r>
+      <w:r>
+        <w:rPr>
+          <w:sz w:val="20"/>
+          <w:szCs w:val="20"/>
+        </w:rPr>
+        <w:tab/>
+        <w:t xml:space="preserve">: </w:t>
+      </w:r>
+      <w:r>
+        <w:rPr>
+          <w:sz w:val="20"/>
+          <w:szCs w:val="20"/>
+        </w:rPr>
+        <w:tab/>
+        <w:t>Dummy auquel est rajouté un comportement</w:t>
+      </w:r>
+    </w:p>
+    <w:p>
+      <w:pPr>
+        <w:pStyle w:val="Sansinterligne"/>
+        <w:jc w:val="both"/>
+        <w:rPr>
+          <w:sz w:val="20"/>
+          <w:szCs w:val="20"/>
+        </w:rPr>
+      </w:pPr>
+      <w:r>
+        <w:rPr>
+          <w:sz w:val="20"/>
+          <w:szCs w:val="20"/>
+        </w:rPr>
+        <w:t>Mock</w:t>
+      </w:r>
+      <w:r>
+        <w:rPr>
+          <w:sz w:val="20"/>
+          <w:szCs w:val="20"/>
+        </w:rPr>
+        <w:tab/>
+        <w:t xml:space="preserve">: </w:t>
+      </w:r>
+      <w:r>
+        <w:rPr>
+          <w:sz w:val="20"/>
+          <w:szCs w:val="20"/>
+        </w:rPr>
+        <w:tab/>
+      </w:r>
+      <w:r>
+        <w:rPr>
+          <w:sz w:val="20"/>
+          <w:szCs w:val="20"/>
+        </w:rPr>
+        <w:t xml:space="preserve">Stub </w:t>
+      </w:r>
+      <w:r>
+        <w:rPr>
+          <w:sz w:val="20"/>
+          <w:szCs w:val="20"/>
+        </w:rPr>
+        <w:t>qui a des attentes (expectations</w:t>
+      </w:r>
+      <w:r>
+        <w:rPr>
+          <w:sz w:val="20"/>
+          <w:szCs w:val="20"/>
+        </w:rPr>
+        <w:t>). On précise</w:t>
+      </w:r>
+      <w:r>
+        <w:rPr>
+          <w:sz w:val="20"/>
+          <w:szCs w:val="20"/>
+        </w:rPr>
+        <w:t xml:space="preserve"> le comportement attendu lors de l’appel d’une</w:t>
+      </w:r>
+      <w:r>
+        <w:rPr>
+          <w:sz w:val="20"/>
+          <w:szCs w:val="20"/>
+        </w:rPr>
+        <w:t xml:space="preserve"> </w:t>
+      </w:r>
+      <w:r>
+        <w:rPr>
+          <w:sz w:val="20"/>
+          <w:szCs w:val="20"/>
+        </w:rPr>
+        <w:t>fonction.</w:t>
+      </w:r>
+    </w:p>
+    <w:p>
+      <w:pPr>
+        <w:pStyle w:val="Sansinterligne"/>
+        <w:jc w:val="both"/>
+        <w:rPr>
+          <w:sz w:val="20"/>
+          <w:szCs w:val="20"/>
+        </w:rPr>
+      </w:pPr>
+    </w:p>
+    <w:p>
+      <w:pPr>
+        <w:pStyle w:val="Sansinterligne"/>
+        <w:jc w:val="both"/>
+        <w:rPr>
+          <w:sz w:val="20"/>
+          <w:szCs w:val="20"/>
+        </w:rPr>
+      </w:pPr>
+      <w:r>
+        <w:rPr>
+          <w:sz w:val="20"/>
+          <w:szCs w:val="20"/>
+        </w:rPr>
+        <w:t>Les doublures peuvent notamment s’utiliser lorsqu’une méthode de classe à tester requiert des dépendances, particulièrement si celles si sont difficiles à instancier. Au lieu d’instancier les dépendances, on crée des doublures pour chacune d’entre elles.</w:t>
+      </w:r>
+    </w:p>
+    <w:p>
+      <w:pPr>
+        <w:pStyle w:val="Sansinterligne"/>
+        <w:jc w:val="both"/>
+        <w:rPr>
+          <w:sz w:val="20"/>
+          <w:szCs w:val="20"/>
+        </w:rPr>
+      </w:pPr>
+    </w:p>
+    <w:p>
+      <w:pPr>
+        <w:pStyle w:val="Sansinterligne"/>
+        <w:jc w:val="both"/>
+        <w:rPr>
+          <w:sz w:val="20"/>
+          <w:szCs w:val="20"/>
+        </w:rPr>
+      </w:pPr>
+      <w:r>
+        <w:rPr>
+          <w:b/>
+          <w:sz w:val="20"/>
+          <w:szCs w:val="20"/>
+          <w:u w:val="single"/>
+        </w:rPr>
+        <w:t>/!\</w:t>
+      </w:r>
+      <w:r>
+        <w:rPr>
+          <w:b/>
+          <w:sz w:val="20"/>
+          <w:szCs w:val="20"/>
+        </w:rPr>
+        <w:t xml:space="preserve"> Attention :</w:t>
+      </w:r>
+      <w:r>
+        <w:rPr>
+          <w:sz w:val="20"/>
+          <w:szCs w:val="20"/>
+        </w:rPr>
+        <w:t xml:space="preserve"> Plus le code contient de dépendances et plus il sera difficile à tester.</w:t>
+      </w:r>
+    </w:p>
+    <w:p>
+      <w:pPr>
+        <w:pStyle w:val="Sansinterligne"/>
+        <w:rPr>
+          <w:sz w:val="20"/>
+          <w:szCs w:val="20"/>
+        </w:rPr>
+      </w:pPr>
+    </w:p>
+    <w:p>
+      <w:pPr>
+        <w:pStyle w:val="Sansinterligne"/>
+        <w:rPr>
+          <w:sz w:val="20"/>
+          <w:szCs w:val="20"/>
+        </w:rPr>
+      </w:pPr>
+    </w:p>
+    <w:p>
+      <w:pPr>
+        <w:pStyle w:val="Sansinterligne"/>
+        <w:rPr>
+          <w:b/>
+          <w:sz w:val="26"/>
+          <w:szCs w:val="26"/>
+          <w:u w:val="single"/>
+        </w:rPr>
+      </w:pPr>
+      <w:r>
+        <w:rPr>
+          <w:b/>
+          <w:sz w:val="26"/>
+          <w:szCs w:val="26"/>
+          <w:u w:val="single"/>
+        </w:rPr>
+        <w:t>Tester une classe contenant de nombreuses dépendances</w:t>
       </w:r>
     </w:p>
     <w:p>

</xml_diff>

<commit_message>
Fin TP1 + start 'Que tester et quand le tester ?'
</commit_message>
<xml_diff>
--- a/tests-symfony.docx
+++ b/tests-symfony.docx
@@ -189,21 +189,7 @@
           <w:sz w:val="20"/>
           <w:szCs w:val="20"/>
         </w:rPr>
-        <w:t xml:space="preserve">Le code coverage est un rapport indiquant si toutes les parties de notre code sont </w:t>
-      </w:r>
-      <w:r>
-        <w:rPr>
-          <w:sz w:val="20"/>
-          <w:szCs w:val="20"/>
-        </w:rPr>
-        <w:t>couverts par les tests</w:t>
-      </w:r>
-      <w:r>
-        <w:rPr>
-          <w:sz w:val="20"/>
-          <w:szCs w:val="20"/>
-        </w:rPr>
-        <w:t xml:space="preserve"> ou non.</w:t>
+        <w:t>Le code coverage est un rapport indiquant si toutes les parties de notre code sont couverts par les tests ou non.</w:t>
       </w:r>
     </w:p>
     <w:p>
@@ -526,21 +512,7 @@
           <w:sz w:val="20"/>
           <w:szCs w:val="20"/>
         </w:rPr>
-        <w:t xml:space="preserve"> par « test » et </w:t>
-      </w:r>
-      <w:r>
-        <w:rPr>
-          <w:sz w:val="20"/>
-          <w:szCs w:val="20"/>
-        </w:rPr>
-        <w:t>contenue dans le dossier « tests » du projet</w:t>
-      </w:r>
-      <w:r>
-        <w:rPr>
-          <w:sz w:val="20"/>
-          <w:szCs w:val="20"/>
-        </w:rPr>
-        <w:t xml:space="preserve"> tout en respectant l’arborescence de la classe cible : </w:t>
+        <w:t xml:space="preserve"> par « test » et contenue dans le dossier « tests » du projet tout en respectant l’arborescence de la classe cible : </w:t>
       </w:r>
       <w:r>
         <w:rPr>
@@ -1059,6 +1031,119 @@
     <w:p>
       <w:pPr>
         <w:pStyle w:val="Sansinterligne"/>
+        <w:numPr>
+          <w:ilvl w:val="0"/>
+          <w:numId w:val="2"/>
+        </w:numPr>
+        <w:rPr>
+          <w:sz w:val="20"/>
+          <w:szCs w:val="20"/>
+        </w:rPr>
+      </w:pPr>
+      <w:r>
+        <w:rPr>
+          <w:sz w:val="20"/>
+          <w:szCs w:val="20"/>
+        </w:rPr>
+        <w:t>Dans un premier temps il faut instancier la classe à tester, autrement dit on s’arrête d’abord sur son constructeur et on instancie (avec le constructeur originel ou avec une doublure) un objet pour chaque dépendance dont il a besoin.</w:t>
+      </w:r>
+    </w:p>
+    <w:p>
+      <w:pPr>
+        <w:pStyle w:val="Sansinterligne"/>
+        <w:jc w:val="both"/>
+        <w:rPr>
+          <w:sz w:val="20"/>
+          <w:szCs w:val="20"/>
+        </w:rPr>
+      </w:pPr>
+      <w:r>
+        <w:rPr>
+          <w:sz w:val="20"/>
+          <w:szCs w:val="20"/>
+        </w:rPr>
+        <w:t xml:space="preserve">Ensuite il ne nous reste plus qu’à fournir pour chaque test le </w:t>
+      </w:r>
+      <w:r>
+        <w:rPr>
+          <w:sz w:val="20"/>
+          <w:szCs w:val="20"/>
+        </w:rPr>
+        <w:t>résultat</w:t>
+      </w:r>
+      <w:r>
+        <w:rPr>
+          <w:sz w:val="20"/>
+          <w:szCs w:val="20"/>
+        </w:rPr>
+        <w:t xml:space="preserve"> attendu en sortie </w:t>
+      </w:r>
+      <w:r>
+        <w:rPr>
+          <w:sz w:val="20"/>
+          <w:szCs w:val="20"/>
+        </w:rPr>
+        <w:t>avant de lancer le test.</w:t>
+      </w:r>
+      <w:r>
+        <w:rPr>
+          <w:sz w:val="20"/>
+          <w:szCs w:val="20"/>
+        </w:rPr>
+        <w:t xml:space="preserve"> </w:t>
+      </w:r>
+    </w:p>
+    <w:p>
+      <w:pPr>
+        <w:pStyle w:val="Sansinterligne"/>
+        <w:rPr>
+          <w:sz w:val="20"/>
+          <w:szCs w:val="20"/>
+        </w:rPr>
+      </w:pPr>
+    </w:p>
+    <w:p>
+      <w:pPr>
+        <w:pStyle w:val="Sansinterligne"/>
+        <w:rPr>
+          <w:sz w:val="20"/>
+          <w:szCs w:val="20"/>
+        </w:rPr>
+      </w:pPr>
+    </w:p>
+    <w:p>
+      <w:pPr>
+        <w:pStyle w:val="Sansinterligne"/>
+        <w:rPr>
+          <w:b/>
+          <w:sz w:val="26"/>
+          <w:szCs w:val="26"/>
+          <w:u w:val="single"/>
+        </w:rPr>
+      </w:pPr>
+      <w:r>
+        <w:rPr>
+          <w:b/>
+          <w:sz w:val="26"/>
+          <w:szCs w:val="26"/>
+          <w:u w:val="single"/>
+        </w:rPr>
+        <w:lastRenderedPageBreak/>
+        <w:t>Que tester et quand le tester ?</w:t>
+      </w:r>
+    </w:p>
+    <w:p>
+      <w:pPr>
+        <w:pStyle w:val="Sansinterligne"/>
+        <w:rPr>
+          <w:sz w:val="20"/>
+          <w:szCs w:val="20"/>
+        </w:rPr>
+      </w:pPr>
+    </w:p>
+    <w:p>
+      <w:pPr>
+        <w:pStyle w:val="Sansinterligne"/>
         <w:rPr>
           <w:sz w:val="20"/>
           <w:szCs w:val="20"/>
@@ -1073,6 +1158,16 @@
       </w:r>
       <w:bookmarkStart w:id="0" w:name="_GoBack"/>
       <w:bookmarkEnd w:id="0"/>
+    </w:p>
+    <w:p>
+      <w:pPr>
+        <w:pStyle w:val="Sansinterligne"/>
+        <w:ind w:left="720"/>
+        <w:rPr>
+          <w:sz w:val="20"/>
+          <w:szCs w:val="20"/>
+        </w:rPr>
+      </w:pPr>
     </w:p>
     <w:sectPr>
       <w:pgSz w:w="11906" w:h="16838"/>

</xml_diff>

<commit_message>
Update docx + start TP2
</commit_message>
<xml_diff>
--- a/tests-symfony.docx
+++ b/tests-symfony.docx
@@ -14,17 +14,24 @@
         <w:rPr>
           <w:i/>
         </w:rPr>
-        <w:t>Tester et suivez l’état de votre application avec PHP</w:t>
-      </w:r>
-    </w:p>
-    <w:p>
-      <w:pPr>
-        <w:pStyle w:val="Sansinterligne"/>
-      </w:pPr>
-    </w:p>
-    <w:p>
-      <w:pPr>
-        <w:pStyle w:val="Sansinterligne"/>
+        <w:t>Testez</w:t>
+      </w:r>
+      <w:r>
+        <w:rPr>
+          <w:i/>
+        </w:rPr>
+        <w:t xml:space="preserve"> et suivez l’état de votre application avec PHP</w:t>
+      </w:r>
+    </w:p>
+    <w:p>
+      <w:pPr>
+        <w:pStyle w:val="Sansinterligne"/>
+      </w:pPr>
+    </w:p>
+    <w:p>
+      <w:pPr>
+        <w:pStyle w:val="Sansinterligne"/>
+        <w:jc w:val="both"/>
         <w:rPr>
           <w:b/>
           <w:sz w:val="26"/>
@@ -45,6 +52,7 @@
     <w:p>
       <w:pPr>
         <w:pStyle w:val="Sansinterligne"/>
+        <w:jc w:val="both"/>
         <w:rPr>
           <w:sz w:val="20"/>
           <w:szCs w:val="20"/>
@@ -330,24 +338,27 @@
     <w:p>
       <w:pPr>
         <w:pStyle w:val="Sansinterligne"/>
-        <w:rPr>
-          <w:sz w:val="20"/>
-          <w:szCs w:val="20"/>
-        </w:rPr>
-      </w:pPr>
-    </w:p>
-    <w:p>
-      <w:pPr>
-        <w:pStyle w:val="Sansinterligne"/>
-        <w:rPr>
-          <w:sz w:val="20"/>
-          <w:szCs w:val="20"/>
-        </w:rPr>
-      </w:pPr>
-    </w:p>
-    <w:p>
-      <w:pPr>
-        <w:pStyle w:val="Sansinterligne"/>
+        <w:jc w:val="both"/>
+        <w:rPr>
+          <w:sz w:val="20"/>
+          <w:szCs w:val="20"/>
+        </w:rPr>
+      </w:pPr>
+    </w:p>
+    <w:p>
+      <w:pPr>
+        <w:pStyle w:val="Sansinterligne"/>
+        <w:jc w:val="both"/>
+        <w:rPr>
+          <w:sz w:val="20"/>
+          <w:szCs w:val="20"/>
+        </w:rPr>
+      </w:pPr>
+    </w:p>
+    <w:p>
+      <w:pPr>
+        <w:pStyle w:val="Sansinterligne"/>
+        <w:jc w:val="both"/>
         <w:rPr>
           <w:b/>
           <w:sz w:val="26"/>
@@ -368,6 +379,7 @@
     <w:p>
       <w:pPr>
         <w:pStyle w:val="Sansinterligne"/>
+        <w:jc w:val="both"/>
         <w:rPr>
           <w:sz w:val="20"/>
           <w:szCs w:val="20"/>
@@ -675,26 +687,29 @@
     <w:p>
       <w:pPr>
         <w:pStyle w:val="Sansinterligne"/>
-        <w:rPr>
-          <w:b/>
-          <w:sz w:val="20"/>
-          <w:szCs w:val="20"/>
-        </w:rPr>
-      </w:pPr>
-    </w:p>
-    <w:p>
-      <w:pPr>
-        <w:pStyle w:val="Sansinterligne"/>
-        <w:rPr>
-          <w:b/>
-          <w:sz w:val="20"/>
-          <w:szCs w:val="20"/>
-        </w:rPr>
-      </w:pPr>
-    </w:p>
-    <w:p>
-      <w:pPr>
-        <w:pStyle w:val="Sansinterligne"/>
+        <w:jc w:val="both"/>
+        <w:rPr>
+          <w:b/>
+          <w:sz w:val="20"/>
+          <w:szCs w:val="20"/>
+        </w:rPr>
+      </w:pPr>
+    </w:p>
+    <w:p>
+      <w:pPr>
+        <w:pStyle w:val="Sansinterligne"/>
+        <w:jc w:val="both"/>
+        <w:rPr>
+          <w:b/>
+          <w:sz w:val="20"/>
+          <w:szCs w:val="20"/>
+        </w:rPr>
+      </w:pPr>
+    </w:p>
+    <w:p>
+      <w:pPr>
+        <w:pStyle w:val="Sansinterligne"/>
+        <w:jc w:val="both"/>
         <w:rPr>
           <w:b/>
           <w:sz w:val="26"/>
@@ -984,24 +999,27 @@
     <w:p>
       <w:pPr>
         <w:pStyle w:val="Sansinterligne"/>
-        <w:rPr>
-          <w:sz w:val="20"/>
-          <w:szCs w:val="20"/>
-        </w:rPr>
-      </w:pPr>
-    </w:p>
-    <w:p>
-      <w:pPr>
-        <w:pStyle w:val="Sansinterligne"/>
-        <w:rPr>
-          <w:sz w:val="20"/>
-          <w:szCs w:val="20"/>
-        </w:rPr>
-      </w:pPr>
-    </w:p>
-    <w:p>
-      <w:pPr>
-        <w:pStyle w:val="Sansinterligne"/>
+        <w:jc w:val="both"/>
+        <w:rPr>
+          <w:sz w:val="20"/>
+          <w:szCs w:val="20"/>
+        </w:rPr>
+      </w:pPr>
+    </w:p>
+    <w:p>
+      <w:pPr>
+        <w:pStyle w:val="Sansinterligne"/>
+        <w:jc w:val="both"/>
+        <w:rPr>
+          <w:sz w:val="20"/>
+          <w:szCs w:val="20"/>
+        </w:rPr>
+      </w:pPr>
+    </w:p>
+    <w:p>
+      <w:pPr>
+        <w:pStyle w:val="Sansinterligne"/>
+        <w:jc w:val="both"/>
         <w:rPr>
           <w:b/>
           <w:sz w:val="26"/>
@@ -1016,12 +1034,31 @@
           <w:szCs w:val="26"/>
           <w:u w:val="single"/>
         </w:rPr>
-        <w:t>Tester une classe contenant de nombreuses dépendances</w:t>
-      </w:r>
-    </w:p>
-    <w:p>
-      <w:pPr>
-        <w:pStyle w:val="Sansinterligne"/>
+        <w:t>T</w:t>
+      </w:r>
+      <w:r>
+        <w:rPr>
+          <w:b/>
+          <w:sz w:val="26"/>
+          <w:szCs w:val="26"/>
+          <w:u w:val="single"/>
+        </w:rPr>
+        <w:t>P1 : T</w:t>
+      </w:r>
+      <w:r>
+        <w:rPr>
+          <w:b/>
+          <w:sz w:val="26"/>
+          <w:szCs w:val="26"/>
+          <w:u w:val="single"/>
+        </w:rPr>
+        <w:t>ester une classe contenant de nombreuses dépendances</w:t>
+      </w:r>
+    </w:p>
+    <w:p>
+      <w:pPr>
+        <w:pStyle w:val="Sansinterligne"/>
+        <w:jc w:val="both"/>
         <w:rPr>
           <w:sz w:val="20"/>
           <w:szCs w:val="20"/>
@@ -1035,6 +1072,7 @@
           <w:ilvl w:val="0"/>
           <w:numId w:val="2"/>
         </w:numPr>
+        <w:jc w:val="both"/>
         <w:rPr>
           <w:sz w:val="20"/>
           <w:szCs w:val="20"/>
@@ -1051,18 +1089,50 @@
     <w:p>
       <w:pPr>
         <w:pStyle w:val="Sansinterligne"/>
-        <w:jc w:val="both"/>
-        <w:rPr>
-          <w:sz w:val="20"/>
-          <w:szCs w:val="20"/>
-        </w:rPr>
-      </w:pPr>
-      <w:r>
-        <w:rPr>
-          <w:sz w:val="20"/>
-          <w:szCs w:val="20"/>
-        </w:rPr>
-        <w:t xml:space="preserve">Ensuite il ne nous reste plus qu’à fournir pour chaque test le </w:t>
+        <w:numPr>
+          <w:ilvl w:val="0"/>
+          <w:numId w:val="2"/>
+        </w:numPr>
+        <w:jc w:val="both"/>
+        <w:rPr>
+          <w:sz w:val="20"/>
+          <w:szCs w:val="20"/>
+        </w:rPr>
+      </w:pPr>
+      <w:r>
+        <w:rPr>
+          <w:sz w:val="20"/>
+          <w:szCs w:val="20"/>
+        </w:rPr>
+        <w:t>Ensuite il ne nous reste plus qu’à fournir</w:t>
+      </w:r>
+      <w:r>
+        <w:rPr>
+          <w:sz w:val="20"/>
+          <w:szCs w:val="20"/>
+        </w:rPr>
+        <w:t>,</w:t>
+      </w:r>
+      <w:r>
+        <w:rPr>
+          <w:sz w:val="20"/>
+          <w:szCs w:val="20"/>
+        </w:rPr>
+        <w:t xml:space="preserve"> pour chaque test</w:t>
+      </w:r>
+      <w:r>
+        <w:rPr>
+          <w:sz w:val="20"/>
+          <w:szCs w:val="20"/>
+        </w:rPr>
+        <w:t>,</w:t>
+      </w:r>
+      <w:r>
+        <w:rPr>
+          <w:sz w:val="20"/>
+          <w:szCs w:val="20"/>
+        </w:rPr>
+        <w:t xml:space="preserve"> le </w:t>
       </w:r>
       <w:r>
         <w:rPr>
@@ -1096,24 +1166,27 @@
     <w:p>
       <w:pPr>
         <w:pStyle w:val="Sansinterligne"/>
-        <w:rPr>
-          <w:sz w:val="20"/>
-          <w:szCs w:val="20"/>
-        </w:rPr>
-      </w:pPr>
-    </w:p>
-    <w:p>
-      <w:pPr>
-        <w:pStyle w:val="Sansinterligne"/>
-        <w:rPr>
-          <w:sz w:val="20"/>
-          <w:szCs w:val="20"/>
-        </w:rPr>
-      </w:pPr>
-    </w:p>
-    <w:p>
-      <w:pPr>
-        <w:pStyle w:val="Sansinterligne"/>
+        <w:jc w:val="both"/>
+        <w:rPr>
+          <w:sz w:val="20"/>
+          <w:szCs w:val="20"/>
+        </w:rPr>
+      </w:pPr>
+    </w:p>
+    <w:p>
+      <w:pPr>
+        <w:pStyle w:val="Sansinterligne"/>
+        <w:jc w:val="both"/>
+        <w:rPr>
+          <w:sz w:val="20"/>
+          <w:szCs w:val="20"/>
+        </w:rPr>
+      </w:pPr>
+    </w:p>
+    <w:p>
+      <w:pPr>
+        <w:pStyle w:val="Sansinterligne"/>
+        <w:jc w:val="both"/>
         <w:rPr>
           <w:b/>
           <w:sz w:val="26"/>
@@ -1135,39 +1208,452 @@
     <w:p>
       <w:pPr>
         <w:pStyle w:val="Sansinterligne"/>
-        <w:rPr>
-          <w:sz w:val="20"/>
-          <w:szCs w:val="20"/>
-        </w:rPr>
-      </w:pPr>
-    </w:p>
-    <w:p>
-      <w:pPr>
-        <w:pStyle w:val="Sansinterligne"/>
-        <w:rPr>
-          <w:sz w:val="20"/>
-          <w:szCs w:val="20"/>
-        </w:rPr>
-      </w:pPr>
-      <w:r>
-        <w:rPr>
-          <w:sz w:val="20"/>
-          <w:szCs w:val="20"/>
-        </w:rPr>
-        <w:t>// …</w:t>
+        <w:jc w:val="both"/>
+        <w:rPr>
+          <w:sz w:val="20"/>
+          <w:szCs w:val="20"/>
+        </w:rPr>
+      </w:pPr>
+    </w:p>
+    <w:p>
+      <w:pPr>
+        <w:pStyle w:val="Sansinterligne"/>
+        <w:numPr>
+          <w:ilvl w:val="0"/>
+          <w:numId w:val="2"/>
+        </w:numPr>
+        <w:jc w:val="both"/>
+        <w:rPr>
+          <w:sz w:val="20"/>
+          <w:szCs w:val="20"/>
+        </w:rPr>
+      </w:pPr>
+      <w:r>
+        <w:rPr>
+          <w:sz w:val="20"/>
+          <w:szCs w:val="20"/>
+        </w:rPr>
+        <w:t>Il est vain de vouloir atteindre 100% de couverture dans nos tests de code. En effet il est important de tester ce qui est important pour le buisines de notre application ! Autrement dit ce qui est réellement important et donc critique pour le bon fonctionnement de notre application.</w:t>
+      </w:r>
+    </w:p>
+    <w:p>
+      <w:pPr>
+        <w:pStyle w:val="Sansinterligne"/>
+        <w:numPr>
+          <w:ilvl w:val="0"/>
+          <w:numId w:val="2"/>
+        </w:numPr>
+        <w:jc w:val="both"/>
+        <w:rPr>
+          <w:sz w:val="20"/>
+          <w:szCs w:val="20"/>
+        </w:rPr>
+      </w:pPr>
+      <w:r>
+        <w:rPr>
+          <w:sz w:val="20"/>
+          <w:szCs w:val="20"/>
+        </w:rPr>
+        <w:t>On peut écrire des tests à n’importe quel moment de vie de notre projet :</w:t>
+      </w:r>
+    </w:p>
+    <w:p>
+      <w:pPr>
+        <w:pStyle w:val="Sansinterligne"/>
+        <w:numPr>
+          <w:ilvl w:val="1"/>
+          <w:numId w:val="2"/>
+        </w:numPr>
+        <w:jc w:val="both"/>
+        <w:rPr>
+          <w:sz w:val="20"/>
+          <w:szCs w:val="20"/>
+        </w:rPr>
+      </w:pPr>
+      <w:r>
+        <w:rPr>
+          <w:sz w:val="20"/>
+          <w:szCs w:val="20"/>
+        </w:rPr>
+        <w:t>Avant l’écriture du code fonctionnel</w:t>
+      </w:r>
+    </w:p>
+    <w:p>
+      <w:pPr>
+        <w:pStyle w:val="Sansinterligne"/>
+        <w:numPr>
+          <w:ilvl w:val="1"/>
+          <w:numId w:val="2"/>
+        </w:numPr>
+        <w:jc w:val="both"/>
+        <w:rPr>
+          <w:sz w:val="20"/>
+          <w:szCs w:val="20"/>
+        </w:rPr>
+      </w:pPr>
+      <w:r>
+        <w:rPr>
+          <w:sz w:val="20"/>
+          <w:szCs w:val="20"/>
+        </w:rPr>
+        <w:t>Après l’écriture du code fonctionnel</w:t>
+      </w:r>
+    </w:p>
+    <w:p>
+      <w:pPr>
+        <w:pStyle w:val="Sansinterligne"/>
+        <w:numPr>
+          <w:ilvl w:val="1"/>
+          <w:numId w:val="2"/>
+        </w:numPr>
+        <w:jc w:val="both"/>
+        <w:rPr>
+          <w:sz w:val="20"/>
+          <w:szCs w:val="20"/>
+        </w:rPr>
+      </w:pPr>
+      <w:r>
+        <w:rPr>
+          <w:sz w:val="20"/>
+          <w:szCs w:val="20"/>
+        </w:rPr>
+        <w:t>A la rencontre d’un bug</w:t>
+      </w:r>
+    </w:p>
+    <w:p>
+      <w:pPr>
+        <w:pStyle w:val="Sansinterligne"/>
+        <w:numPr>
+          <w:ilvl w:val="0"/>
+          <w:numId w:val="2"/>
+        </w:numPr>
+        <w:jc w:val="both"/>
+        <w:rPr>
+          <w:sz w:val="20"/>
+          <w:szCs w:val="20"/>
+        </w:rPr>
+      </w:pPr>
+      <w:r>
+        <w:rPr>
+          <w:b/>
+          <w:sz w:val="20"/>
+          <w:szCs w:val="20"/>
+          <w:u w:val="single"/>
+        </w:rPr>
+        <w:t>/!\</w:t>
+      </w:r>
+      <w:r>
+        <w:rPr>
+          <w:b/>
+          <w:sz w:val="20"/>
+          <w:szCs w:val="20"/>
+        </w:rPr>
+        <w:t xml:space="preserve"> Attention</w:t>
+      </w:r>
+      <w:r>
+        <w:rPr>
+          <w:sz w:val="20"/>
+          <w:szCs w:val="20"/>
+        </w:rPr>
+        <w:t xml:space="preserve"> à ne pas se dire par excès de confiance </w:t>
+      </w:r>
+      <w:r>
+        <w:rPr>
+          <w:sz w:val="20"/>
+          <w:szCs w:val="20"/>
+        </w:rPr>
+        <w:t>que le temps passé à l’écriture de tests est gaspillé</w:t>
+      </w:r>
+    </w:p>
+    <w:p>
+      <w:pPr>
+        <w:pStyle w:val="Sansinterligne"/>
+        <w:jc w:val="both"/>
+        <w:rPr>
+          <w:sz w:val="20"/>
+          <w:szCs w:val="20"/>
+        </w:rPr>
+      </w:pPr>
+    </w:p>
+    <w:p>
+      <w:pPr>
+        <w:pStyle w:val="Sansinterligne"/>
+        <w:jc w:val="both"/>
+        <w:rPr>
+          <w:sz w:val="20"/>
+          <w:szCs w:val="20"/>
+        </w:rPr>
+      </w:pPr>
+    </w:p>
+    <w:p>
+      <w:pPr>
+        <w:pStyle w:val="Sansinterligne"/>
+        <w:jc w:val="both"/>
+        <w:rPr>
+          <w:b/>
+          <w:sz w:val="26"/>
+          <w:szCs w:val="26"/>
+          <w:u w:val="single"/>
+        </w:rPr>
+      </w:pPr>
+      <w:r>
+        <w:rPr>
+          <w:b/>
+          <w:sz w:val="26"/>
+          <w:szCs w:val="26"/>
+          <w:u w:val="single"/>
+        </w:rPr>
+        <w:t>En quoi consiste l’intégration continue ?</w:t>
+      </w:r>
+    </w:p>
+    <w:p>
+      <w:pPr>
+        <w:pStyle w:val="Sansinterligne"/>
+        <w:jc w:val="both"/>
+        <w:rPr>
+          <w:sz w:val="20"/>
+          <w:szCs w:val="20"/>
+        </w:rPr>
+      </w:pPr>
+    </w:p>
+    <w:p>
+      <w:pPr>
+        <w:pStyle w:val="Sansinterligne"/>
+        <w:jc w:val="both"/>
+        <w:rPr>
+          <w:sz w:val="20"/>
+          <w:szCs w:val="20"/>
+        </w:rPr>
+      </w:pPr>
+      <w:r>
+        <w:rPr>
+          <w:sz w:val="20"/>
+          <w:szCs w:val="20"/>
+        </w:rPr>
+        <w:t xml:space="preserve">Le but des tests et de valider </w:t>
+      </w:r>
+      <w:r>
+        <w:rPr>
+          <w:sz w:val="20"/>
+          <w:szCs w:val="20"/>
+        </w:rPr>
+        <w:t>l</w:t>
+      </w:r>
+      <w:r>
+        <w:rPr>
+          <w:sz w:val="20"/>
+          <w:szCs w:val="20"/>
+        </w:rPr>
+        <w:t>e fonctionnement de notre code, et de surcroit celui de notre application en général.</w:t>
+      </w:r>
+      <w:r>
+        <w:rPr>
+          <w:sz w:val="20"/>
+          <w:szCs w:val="20"/>
+        </w:rPr>
+        <w:t xml:space="preserve"> Les tests peuvent être lancés à la main mais il existe des solutions permettant de les rendre automatiques : c’est l’intégration continue.</w:t>
+      </w:r>
+    </w:p>
+    <w:p>
+      <w:pPr>
+        <w:pStyle w:val="Sansinterligne"/>
+        <w:jc w:val="both"/>
+        <w:rPr>
+          <w:sz w:val="20"/>
+          <w:szCs w:val="20"/>
+        </w:rPr>
+      </w:pPr>
+    </w:p>
+    <w:p>
+      <w:pPr>
+        <w:pStyle w:val="Sansinterligne"/>
+        <w:jc w:val="both"/>
+        <w:rPr>
+          <w:sz w:val="20"/>
+          <w:szCs w:val="20"/>
+        </w:rPr>
+      </w:pPr>
+      <w:r>
+        <w:rPr>
+          <w:sz w:val="20"/>
+          <w:szCs w:val="20"/>
+        </w:rPr>
+        <w:t>Pour ce faire c’est Github qui est utilisé. En effet lorsque des modifications de code sont envoyées sur Github ce dernier va notifier notre serveur d’intégration continue pour qu’il ordonne le lancement des différents tests auprès des outils concernés (PHPUnit par exemple). Enfin le serveur d’intégration continue envoi une notification à Github avec le résultat. Le tout forme ce qu’on appelle un build.</w:t>
+      </w:r>
+    </w:p>
+    <w:p>
+      <w:pPr>
+        <w:pStyle w:val="Sansinterligne"/>
+        <w:jc w:val="both"/>
+        <w:rPr>
+          <w:sz w:val="20"/>
+          <w:szCs w:val="20"/>
+        </w:rPr>
+      </w:pPr>
+    </w:p>
+    <w:p>
+      <w:pPr>
+        <w:pStyle w:val="Sansinterligne"/>
+        <w:ind w:left="2124" w:hanging="2124"/>
+        <w:jc w:val="both"/>
+        <w:rPr>
+          <w:sz w:val="20"/>
+          <w:szCs w:val="20"/>
+        </w:rPr>
+      </w:pPr>
+      <w:r>
+        <w:rPr>
+          <w:b/>
+          <w:sz w:val="20"/>
+          <w:szCs w:val="20"/>
+        </w:rPr>
+        <w:t>Define « build »</w:t>
+      </w:r>
+      <w:r>
+        <w:rPr>
+          <w:b/>
+          <w:sz w:val="20"/>
+          <w:szCs w:val="20"/>
+        </w:rPr>
+        <w:t xml:space="preserve"> </w:t>
+      </w:r>
+      <w:r>
+        <w:rPr>
+          <w:b/>
+          <w:sz w:val="20"/>
+          <w:szCs w:val="20"/>
+        </w:rPr>
+        <w:t>:</w:t>
+      </w:r>
+      <w:r>
+        <w:rPr>
+          <w:sz w:val="20"/>
+          <w:szCs w:val="20"/>
+        </w:rPr>
+        <w:tab/>
+      </w:r>
+      <w:r>
+        <w:rPr>
+          <w:i/>
+          <w:sz w:val="20"/>
+          <w:szCs w:val="20"/>
+        </w:rPr>
+        <w:t>Le build correspond au fait de lancer l’ensemble de logiciel qui permettent de valider des changements dans l’</w:t>
+      </w:r>
+      <w:r>
+        <w:rPr>
+          <w:i/>
+          <w:sz w:val="20"/>
+          <w:szCs w:val="20"/>
+        </w:rPr>
+        <w:t>application.</w:t>
+      </w:r>
+    </w:p>
+    <w:p>
+      <w:pPr>
+        <w:pStyle w:val="Sansinterligne"/>
+        <w:jc w:val="both"/>
+        <w:rPr>
+          <w:sz w:val="20"/>
+          <w:szCs w:val="20"/>
+        </w:rPr>
+      </w:pPr>
+    </w:p>
+    <w:p>
+      <w:pPr>
+        <w:pStyle w:val="Sansinterligne"/>
+        <w:jc w:val="both"/>
+        <w:rPr>
+          <w:sz w:val="20"/>
+          <w:szCs w:val="20"/>
+        </w:rPr>
+      </w:pPr>
+    </w:p>
+    <w:p>
+      <w:pPr>
+        <w:pStyle w:val="Sansinterligne"/>
+        <w:jc w:val="both"/>
+        <w:rPr>
+          <w:b/>
+          <w:sz w:val="26"/>
+          <w:szCs w:val="26"/>
+          <w:u w:val="single"/>
+        </w:rPr>
+      </w:pPr>
+      <w:r>
+        <w:rPr>
+          <w:b/>
+          <w:sz w:val="26"/>
+          <w:szCs w:val="26"/>
+          <w:u w:val="single"/>
+        </w:rPr>
+        <w:t>TP</w:t>
+      </w:r>
+      <w:r>
+        <w:rPr>
+          <w:b/>
+          <w:sz w:val="26"/>
+          <w:szCs w:val="26"/>
+          <w:u w:val="single"/>
+        </w:rPr>
+        <w:t>2</w:t>
+      </w:r>
+      <w:r>
+        <w:rPr>
+          <w:b/>
+          <w:sz w:val="26"/>
+          <w:szCs w:val="26"/>
+          <w:u w:val="single"/>
+        </w:rPr>
+        <w:t xml:space="preserve"> : </w:t>
+      </w:r>
+      <w:r>
+        <w:rPr>
+          <w:b/>
+          <w:sz w:val="26"/>
+          <w:szCs w:val="26"/>
+          <w:u w:val="single"/>
+        </w:rPr>
+        <w:t>Mettre en place un outil d’intégration continue : Travis</w:t>
+      </w:r>
+    </w:p>
+    <w:p>
+      <w:pPr>
+        <w:pStyle w:val="Sansinterligne"/>
+        <w:ind w:left="2124" w:hanging="2124"/>
+        <w:jc w:val="both"/>
+        <w:rPr>
+          <w:sz w:val="20"/>
+          <w:szCs w:val="20"/>
+        </w:rPr>
+      </w:pPr>
+    </w:p>
+    <w:p>
+      <w:pPr>
+        <w:pStyle w:val="Sansinterligne"/>
+        <w:ind w:left="2124" w:hanging="2124"/>
+        <w:jc w:val="both"/>
+        <w:rPr>
+          <w:sz w:val="20"/>
+          <w:szCs w:val="20"/>
+        </w:rPr>
+      </w:pPr>
+      <w:r>
+        <w:rPr>
+          <w:sz w:val="20"/>
+          <w:szCs w:val="20"/>
+        </w:rPr>
+        <w:t xml:space="preserve">// </w:t>
       </w:r>
       <w:bookmarkStart w:id="0" w:name="_GoBack"/>
       <w:bookmarkEnd w:id="0"/>
-    </w:p>
-    <w:p>
-      <w:pPr>
-        <w:pStyle w:val="Sansinterligne"/>
-        <w:ind w:left="720"/>
-        <w:rPr>
-          <w:sz w:val="20"/>
-          <w:szCs w:val="20"/>
-        </w:rPr>
-      </w:pPr>
+      <w:r>
+        <w:rPr>
+          <w:sz w:val="20"/>
+          <w:szCs w:val="20"/>
+        </w:rPr>
+        <w:t>…</w:t>
+      </w:r>
     </w:p>
     <w:sectPr>
       <w:pgSz w:w="11906" w:h="16838"/>
@@ -1308,7 +1794,7 @@
         <w:rFonts w:ascii="Symbol" w:eastAsiaTheme="minorHAnsi" w:hAnsi="Symbol" w:cstheme="minorBidi" w:hint="default"/>
       </w:rPr>
     </w:lvl>
-    <w:lvl w:ilvl="1" w:tplc="040C0003" w:tentative="1">
+    <w:lvl w:ilvl="1" w:tplc="040C0003">
       <w:start w:val="1"/>
       <w:numFmt w:val="bullet"/>
       <w:lvlText w:val="o"/>

</xml_diff>